<commit_message>
Revised requirements, risk study and classes.
</commit_message>
<xml_diff>
--- a/Architecture/Registration Module/Fisa_cerintelor_modul.docx
+++ b/Architecture/Registration Module/Fisa_cerintelor_modul.docx
@@ -219,6 +219,13 @@
         </w:rPr>
         <w:t>.</w:t>
       </w:r>
+      <w:r>
+        <w:rPr>
+          <w:sz w:val="28"/>
+          <w:lang w:val="ro-RO"/>
+        </w:rPr>
+        <w:t xml:space="preserve"> Dupa ce formularul a fost trimis, daca candidatul doreste a modifica unele date, acesta va putea face asta, iar in final va retrimite datele modificate prin butonul de modificare care îl înlocuiește pe cel de trimitere a formularului.</w:t>
+      </w:r>
     </w:p>
     <w:p>
       <w:pPr>
@@ -302,7 +309,6 @@
           <w:sz w:val="36"/>
           <w:lang w:val="ro-RO"/>
         </w:rPr>
-        <w:lastRenderedPageBreak/>
         <w:t>Scenarii de utilizare</w:t>
       </w:r>
     </w:p>
@@ -389,8 +395,6 @@
         </w:rPr>
         <w:t>serverul va trimite</w:t>
       </w:r>
-      <w:bookmarkStart w:id="0" w:name="_GoBack"/>
-      <w:bookmarkEnd w:id="0"/>
       <w:r>
         <w:rPr>
           <w:sz w:val="28"/>
@@ -447,14 +451,7 @@
           <w:sz w:val="28"/>
           <w:lang w:val="ro-RO"/>
         </w:rPr>
-        <w:t>submit</w:t>
-      </w:r>
-      <w:r>
-        <w:rPr>
-          <w:sz w:val="28"/>
-          <w:lang w:val="ro-RO"/>
-        </w:rPr>
-        <w:t xml:space="preserve">, fără a alege profesorul îndrumător. </w:t>
+        <w:t xml:space="preserve">submit, fără a alege profesorul îndrumător. </w:t>
       </w:r>
       <w:r>
         <w:rPr>
@@ -519,14 +516,7 @@
           <w:sz w:val="28"/>
           <w:lang w:val="ro-RO"/>
         </w:rPr>
-        <w:t>submit</w:t>
-      </w:r>
-      <w:r>
-        <w:rPr>
-          <w:sz w:val="28"/>
-          <w:lang w:val="ro-RO"/>
-        </w:rPr>
-        <w:t>, iar numărul</w:t>
+        <w:t>submit, iar numărul</w:t>
       </w:r>
       <w:r>
         <w:rPr>
@@ -598,7 +588,16 @@
           <w:sz w:val="28"/>
           <w:lang w:val="ro-RO"/>
         </w:rPr>
-        <w:t xml:space="preserve">Apăsarea butonului de trimitere a formularului atunci cand toate informațiile au fost validate se va afisa un mesaj informativ, iar informațiile din formular sunt </w:t>
+        <w:t xml:space="preserve">Apăsarea butonului de trimitere a formularului atunci cand toate </w:t>
+      </w:r>
+      <w:bookmarkStart w:id="0" w:name="_GoBack"/>
+      <w:bookmarkEnd w:id="0"/>
+      <w:r>
+        <w:rPr>
+          <w:sz w:val="28"/>
+          <w:lang w:val="ro-RO"/>
+        </w:rPr>
+        <w:t xml:space="preserve">informațiile au fost validate se va afisa un mesaj informativ, iar informațiile din formular sunt </w:t>
       </w:r>
       <w:r>
         <w:rPr>
@@ -634,14 +633,35 @@
           <w:sz w:val="28"/>
           <w:lang w:val="ro-RO"/>
         </w:rPr>
-        <w:t xml:space="preserve">În cazul în care un cadidat dorește să se înscrie </w:t>
-      </w:r>
-      <w:r>
-        <w:rPr>
-          <w:sz w:val="28"/>
-          <w:lang w:val="ro-RO"/>
-        </w:rPr>
-        <w:t>pentru a doua oară, acesta va fi notificat cu un mesaj de eroare.</w:t>
+        <w:t>În cazul în care candidatul modific</w:t>
+      </w:r>
+      <w:r>
+        <w:rPr>
+          <w:sz w:val="28"/>
+          <w:lang w:val="ro-RO"/>
+        </w:rPr>
+        <w:t>ă</w:t>
+      </w:r>
+      <w:r>
+        <w:rPr>
+          <w:sz w:val="28"/>
+          <w:lang w:val="ro-RO"/>
+        </w:rPr>
+        <w:t xml:space="preserve"> unele date dup</w:t>
+      </w:r>
+      <w:r>
+        <w:rPr>
+          <w:sz w:val="28"/>
+          <w:lang w:val="ro-RO"/>
+        </w:rPr>
+        <w:t>ă</w:t>
+      </w:r>
+      <w:r>
+        <w:rPr>
+          <w:sz w:val="28"/>
+          <w:lang w:val="ro-RO"/>
+        </w:rPr>
+        <w:t xml:space="preserve"> trimiterea formularului și dorește a retrimite noul formular modificat va apăsa butonul de modificare care îl înlocuiește pe cel de trimitere.</w:t>
       </w:r>
     </w:p>
     <w:p>

</xml_diff>